<commit_message>
added tools section with comments on audit trail
</commit_message>
<xml_diff>
--- a/File Storage/Draft Files/Group Reflection.docx
+++ b/File Storage/Draft Files/Group Reflection.docx
@@ -202,9 +202,10 @@
       <w:pPr>
         <w:spacing w:line="240" w:lineRule="auto"/>
         <w:rPr>
-          <w:rFonts w:ascii="Times New Roman" w:eastAsia="Times New Roman" w:hAnsi="Times New Roman" w:cs="Times New Roman"/>
-          <w:sz w:val="24"/>
-          <w:szCs w:val="24"/>
+          <w:rFonts w:ascii="Calibri" w:eastAsia="Times New Roman" w:hAnsi="Calibri" w:cs="Calibri"/>
+          <w:b/>
+          <w:bCs/>
+          <w:color w:val="000000"/>
           <w:lang w:eastAsia="en-AU"/>
         </w:rPr>
       </w:pPr>
@@ -218,6 +219,17 @@
         </w:rPr>
         <w:t>What went well?</w:t>
       </w:r>
+    </w:p>
+    <w:p>
+      <w:pPr>
+        <w:spacing w:line="240" w:lineRule="auto"/>
+        <w:rPr>
+          <w:rFonts w:ascii="Times New Roman" w:eastAsia="Times New Roman" w:hAnsi="Times New Roman" w:cs="Times New Roman"/>
+          <w:sz w:val="24"/>
+          <w:szCs w:val="24"/>
+          <w:lang w:eastAsia="en-AU"/>
+        </w:rPr>
+      </w:pPr>
       <w:r>
         <w:rPr>
           <w:rFonts w:ascii="Calibri" w:eastAsia="Times New Roman" w:hAnsi="Calibri" w:cs="Calibri"/>
@@ -231,9 +243,10 @@
       <w:pPr>
         <w:spacing w:line="240" w:lineRule="auto"/>
         <w:rPr>
-          <w:rFonts w:ascii="Times New Roman" w:eastAsia="Times New Roman" w:hAnsi="Times New Roman" w:cs="Times New Roman"/>
-          <w:sz w:val="24"/>
-          <w:szCs w:val="24"/>
+          <w:rFonts w:ascii="Calibri" w:eastAsia="Times New Roman" w:hAnsi="Calibri" w:cs="Calibri"/>
+          <w:b/>
+          <w:bCs/>
+          <w:color w:val="000000"/>
           <w:lang w:eastAsia="en-AU"/>
         </w:rPr>
       </w:pPr>
@@ -247,6 +260,17 @@
         </w:rPr>
         <w:t xml:space="preserve">What could be improved? </w:t>
       </w:r>
+    </w:p>
+    <w:p>
+      <w:pPr>
+        <w:spacing w:line="240" w:lineRule="auto"/>
+        <w:rPr>
+          <w:rFonts w:ascii="Times New Roman" w:eastAsia="Times New Roman" w:hAnsi="Times New Roman" w:cs="Times New Roman"/>
+          <w:sz w:val="24"/>
+          <w:szCs w:val="24"/>
+          <w:lang w:eastAsia="en-AU"/>
+        </w:rPr>
+      </w:pPr>
       <w:r>
         <w:rPr>
           <w:rFonts w:ascii="Calibri" w:eastAsia="Times New Roman" w:hAnsi="Calibri" w:cs="Calibri"/>
@@ -261,7 +285,14 @@
           <w:color w:val="000000"/>
           <w:lang w:eastAsia="en-AU"/>
         </w:rPr>
-        <w:br/>
+        <w:t xml:space="preserve"> </w:t>
+      </w:r>
+      <w:r>
+        <w:rPr>
+          <w:rFonts w:ascii="Calibri" w:eastAsia="Times New Roman" w:hAnsi="Calibri" w:cs="Calibri"/>
+          <w:color w:val="000000"/>
+          <w:lang w:eastAsia="en-AU"/>
+        </w:rPr>
         <w:t>My knowledge of GitHub and other networks used.</w:t>
       </w:r>
     </w:p>
@@ -269,9 +300,10 @@
       <w:pPr>
         <w:spacing w:line="240" w:lineRule="auto"/>
         <w:rPr>
-          <w:rFonts w:ascii="Times New Roman" w:eastAsia="Times New Roman" w:hAnsi="Times New Roman" w:cs="Times New Roman"/>
-          <w:sz w:val="24"/>
-          <w:szCs w:val="24"/>
+          <w:rFonts w:ascii="Calibri" w:eastAsia="Times New Roman" w:hAnsi="Calibri" w:cs="Calibri"/>
+          <w:b/>
+          <w:bCs/>
+          <w:color w:val="000000"/>
           <w:lang w:eastAsia="en-AU"/>
         </w:rPr>
       </w:pPr>
@@ -285,6 +317,17 @@
         </w:rPr>
         <w:t xml:space="preserve">What was surprising? </w:t>
       </w:r>
+    </w:p>
+    <w:p>
+      <w:pPr>
+        <w:spacing w:line="240" w:lineRule="auto"/>
+        <w:rPr>
+          <w:rFonts w:ascii="Times New Roman" w:eastAsia="Times New Roman" w:hAnsi="Times New Roman" w:cs="Times New Roman"/>
+          <w:sz w:val="24"/>
+          <w:szCs w:val="24"/>
+          <w:lang w:eastAsia="en-AU"/>
+        </w:rPr>
+      </w:pPr>
       <w:r>
         <w:rPr>
           <w:rFonts w:ascii="Calibri" w:eastAsia="Times New Roman" w:hAnsi="Calibri" w:cs="Calibri"/>
@@ -298,61 +341,51 @@
       <w:pPr>
         <w:spacing w:line="240" w:lineRule="auto"/>
         <w:rPr>
-          <w:rFonts w:ascii="Times New Roman" w:eastAsia="Times New Roman" w:hAnsi="Times New Roman" w:cs="Times New Roman"/>
-          <w:sz w:val="24"/>
-          <w:szCs w:val="24"/>
-          <w:lang w:eastAsia="en-AU"/>
-        </w:rPr>
-      </w:pPr>
-      <w:r>
-        <w:rPr>
-          <w:rFonts w:ascii="Calibri" w:eastAsia="Times New Roman" w:hAnsi="Calibri" w:cs="Calibri"/>
-          <w:b/>
-          <w:bCs/>
-          <w:color w:val="000000"/>
-          <w:lang w:eastAsia="en-AU"/>
-        </w:rPr>
-        <w:t xml:space="preserve">What has Arin learnt about groups? </w:t>
-      </w:r>
-      <w:r>
-        <w:rPr>
-          <w:rFonts w:ascii="Calibri" w:eastAsia="Times New Roman" w:hAnsi="Calibri" w:cs="Calibri"/>
-          <w:color w:val="000000"/>
-          <w:lang w:eastAsia="en-AU"/>
-        </w:rPr>
-        <w:t xml:space="preserve">I was a little bit </w:t>
-      </w:r>
-      <w:r>
-        <w:rPr>
-          <w:rFonts w:ascii="Calibri" w:eastAsia="Times New Roman" w:hAnsi="Calibri" w:cs="Calibri"/>
-          <w:color w:val="000000"/>
-          <w:lang w:eastAsia="en-AU"/>
-        </w:rPr>
-        <w:t>sceptical</w:t>
-      </w:r>
-      <w:r>
-        <w:rPr>
-          <w:rFonts w:ascii="Calibri" w:eastAsia="Times New Roman" w:hAnsi="Calibri" w:cs="Calibri"/>
-          <w:color w:val="000000"/>
-          <w:lang w:eastAsia="en-AU"/>
-        </w:rPr>
-        <w:t xml:space="preserve"> on how well a group would work being as our studies are online and it can be hard to get reach of someone if you don’t see them in person. Was also </w:t>
-      </w:r>
-      <w:r>
-        <w:rPr>
-          <w:rFonts w:ascii="Calibri" w:eastAsia="Times New Roman" w:hAnsi="Calibri" w:cs="Calibri"/>
-          <w:color w:val="000000"/>
-          <w:lang w:eastAsia="en-AU"/>
-        </w:rPr>
-        <w:t>sceptical</w:t>
-      </w:r>
-      <w:r>
-        <w:rPr>
-          <w:rFonts w:ascii="Calibri" w:eastAsia="Times New Roman" w:hAnsi="Calibri" w:cs="Calibri"/>
-          <w:color w:val="000000"/>
-          <w:lang w:eastAsia="en-AU"/>
-        </w:rPr>
-        <w:t xml:space="preserve"> about how we could make it all come together but with the use of GoogleDocs and Github it really made everything a lot easier and less stressful throughout our group.</w:t>
+          <w:rFonts w:ascii="Calibri" w:eastAsia="Times New Roman" w:hAnsi="Calibri" w:cs="Calibri"/>
+          <w:b/>
+          <w:bCs/>
+          <w:color w:val="000000"/>
+          <w:lang w:eastAsia="en-AU"/>
+        </w:rPr>
+      </w:pPr>
+      <w:r>
+        <w:rPr>
+          <w:rFonts w:ascii="Calibri" w:eastAsia="Times New Roman" w:hAnsi="Calibri" w:cs="Calibri"/>
+          <w:b/>
+          <w:bCs/>
+          <w:color w:val="000000"/>
+          <w:lang w:eastAsia="en-AU"/>
+        </w:rPr>
+        <w:t>What has Arin learnt about groups?</w:t>
+      </w:r>
+    </w:p>
+    <w:p>
+      <w:pPr>
+        <w:spacing w:line="240" w:lineRule="auto"/>
+        <w:rPr>
+          <w:rFonts w:ascii="Times New Roman" w:eastAsia="Times New Roman" w:hAnsi="Times New Roman" w:cs="Times New Roman"/>
+          <w:sz w:val="24"/>
+          <w:szCs w:val="24"/>
+          <w:lang w:eastAsia="en-AU"/>
+        </w:rPr>
+      </w:pPr>
+      <w:r>
+        <w:rPr>
+          <w:rFonts w:ascii="Calibri" w:eastAsia="Times New Roman" w:hAnsi="Calibri" w:cs="Calibri"/>
+          <w:b/>
+          <w:bCs/>
+          <w:color w:val="000000"/>
+          <w:lang w:eastAsia="en-AU"/>
+        </w:rPr>
+        <w:t xml:space="preserve"> </w:t>
+      </w:r>
+      <w:r>
+        <w:rPr>
+          <w:rFonts w:ascii="Calibri" w:eastAsia="Times New Roman" w:hAnsi="Calibri" w:cs="Calibri"/>
+          <w:color w:val="000000"/>
+          <w:lang w:eastAsia="en-AU"/>
+        </w:rPr>
+        <w:t>I was a little bit sceptical on how well a group would work being as our studies are online and it can be hard to get reach of someone if you don’t see them in person. Was also sceptical about how we could make it all come together but with the use of GoogleDocs and Github it really made everything a lot easier and less stressful throughout our group.</w:t>
       </w:r>
     </w:p>
     <w:p>
@@ -392,21 +425,43 @@
       <w:pPr>
         <w:spacing w:line="240" w:lineRule="auto"/>
         <w:rPr>
-          <w:rFonts w:ascii="Times New Roman" w:eastAsia="Times New Roman" w:hAnsi="Times New Roman" w:cs="Times New Roman"/>
-          <w:sz w:val="24"/>
-          <w:szCs w:val="24"/>
-          <w:lang w:eastAsia="en-AU"/>
-        </w:rPr>
-      </w:pPr>
-      <w:r>
-        <w:rPr>
-          <w:rFonts w:ascii="Calibri" w:eastAsia="Times New Roman" w:hAnsi="Calibri" w:cs="Calibri"/>
-          <w:b/>
-          <w:bCs/>
-          <w:color w:val="000000"/>
-          <w:lang w:eastAsia="en-AU"/>
-        </w:rPr>
-        <w:t xml:space="preserve">What went well? </w:t>
+          <w:rFonts w:ascii="Calibri" w:eastAsia="Times New Roman" w:hAnsi="Calibri" w:cs="Calibri"/>
+          <w:b/>
+          <w:bCs/>
+          <w:color w:val="000000"/>
+          <w:lang w:eastAsia="en-AU"/>
+        </w:rPr>
+      </w:pPr>
+      <w:r>
+        <w:rPr>
+          <w:rFonts w:ascii="Calibri" w:eastAsia="Times New Roman" w:hAnsi="Calibri" w:cs="Calibri"/>
+          <w:b/>
+          <w:bCs/>
+          <w:color w:val="000000"/>
+          <w:lang w:eastAsia="en-AU"/>
+        </w:rPr>
+        <w:t>What went well?</w:t>
+      </w:r>
+    </w:p>
+    <w:p>
+      <w:pPr>
+        <w:spacing w:line="240" w:lineRule="auto"/>
+        <w:rPr>
+          <w:rFonts w:ascii="Times New Roman" w:eastAsia="Times New Roman" w:hAnsi="Times New Roman" w:cs="Times New Roman"/>
+          <w:sz w:val="24"/>
+          <w:szCs w:val="24"/>
+          <w:lang w:eastAsia="en-AU"/>
+        </w:rPr>
+      </w:pPr>
+      <w:r>
+        <w:rPr>
+          <w:rFonts w:ascii="Calibri" w:eastAsia="Times New Roman" w:hAnsi="Calibri" w:cs="Calibri"/>
+          <w:b/>
+          <w:bCs/>
+          <w:color w:val="000000"/>
+          <w:lang w:eastAsia="en-AU"/>
+        </w:rPr>
+        <w:t xml:space="preserve"> </w:t>
       </w:r>
       <w:r>
         <w:rPr>
@@ -421,9 +476,10 @@
       <w:pPr>
         <w:spacing w:line="240" w:lineRule="auto"/>
         <w:rPr>
-          <w:rFonts w:ascii="Times New Roman" w:eastAsia="Times New Roman" w:hAnsi="Times New Roman" w:cs="Times New Roman"/>
-          <w:sz w:val="24"/>
-          <w:szCs w:val="24"/>
+          <w:rFonts w:ascii="Calibri" w:eastAsia="Times New Roman" w:hAnsi="Calibri" w:cs="Calibri"/>
+          <w:b/>
+          <w:bCs/>
+          <w:color w:val="000000"/>
           <w:lang w:eastAsia="en-AU"/>
         </w:rPr>
       </w:pPr>
@@ -437,6 +493,17 @@
         </w:rPr>
         <w:t xml:space="preserve">What could be improved? </w:t>
       </w:r>
+    </w:p>
+    <w:p>
+      <w:pPr>
+        <w:spacing w:line="240" w:lineRule="auto"/>
+        <w:rPr>
+          <w:rFonts w:ascii="Times New Roman" w:eastAsia="Times New Roman" w:hAnsi="Times New Roman" w:cs="Times New Roman"/>
+          <w:sz w:val="24"/>
+          <w:szCs w:val="24"/>
+          <w:lang w:eastAsia="en-AU"/>
+        </w:rPr>
+      </w:pPr>
       <w:r>
         <w:rPr>
           <w:rFonts w:ascii="Calibri" w:eastAsia="Times New Roman" w:hAnsi="Calibri" w:cs="Calibri"/>
@@ -472,17 +539,7 @@
           <w:color w:val="000000"/>
           <w:lang w:eastAsia="en-AU"/>
         </w:rPr>
-        <w:t>binary</w:t>
-      </w:r>
-      <w:r>
-        <w:rPr>
-          <w:rFonts w:ascii="Calibri" w:eastAsia="Times New Roman" w:hAnsi="Calibri" w:cs="Calibri"/>
-          <w:i/>
-          <w:iCs/>
-          <w:color w:val="000000"/>
-          <w:lang w:eastAsia="en-AU"/>
-        </w:rPr>
-        <w:t xml:space="preserve"> files</w:t>
+        <w:t>binary files</w:t>
       </w:r>
       <w:r>
         <w:rPr>
@@ -497,22 +554,35 @@
       <w:pPr>
         <w:spacing w:line="240" w:lineRule="auto"/>
         <w:rPr>
-          <w:rFonts w:ascii="Times New Roman" w:eastAsia="Times New Roman" w:hAnsi="Times New Roman" w:cs="Times New Roman"/>
-          <w:sz w:val="24"/>
-          <w:szCs w:val="24"/>
-          <w:lang w:eastAsia="en-AU"/>
-        </w:rPr>
-      </w:pPr>
-      <w:r>
-        <w:rPr>
-          <w:rFonts w:ascii="Calibri" w:eastAsia="Times New Roman" w:hAnsi="Calibri" w:cs="Calibri"/>
-          <w:b/>
-          <w:bCs/>
-          <w:color w:val="000000"/>
-          <w:lang w:eastAsia="en-AU"/>
-        </w:rPr>
+          <w:rFonts w:ascii="Calibri" w:eastAsia="Times New Roman" w:hAnsi="Calibri" w:cs="Calibri"/>
+          <w:b/>
+          <w:bCs/>
+          <w:color w:val="000000"/>
+          <w:lang w:eastAsia="en-AU"/>
+        </w:rPr>
+      </w:pPr>
+      <w:r>
+        <w:rPr>
+          <w:rFonts w:ascii="Calibri" w:eastAsia="Times New Roman" w:hAnsi="Calibri" w:cs="Calibri"/>
+          <w:b/>
+          <w:bCs/>
+          <w:color w:val="000000"/>
+          <w:lang w:eastAsia="en-AU"/>
+        </w:rPr>
+        <w:lastRenderedPageBreak/>
         <w:t xml:space="preserve">What was surprising? </w:t>
       </w:r>
+    </w:p>
+    <w:p>
+      <w:pPr>
+        <w:spacing w:line="240" w:lineRule="auto"/>
+        <w:rPr>
+          <w:rFonts w:ascii="Times New Roman" w:eastAsia="Times New Roman" w:hAnsi="Times New Roman" w:cs="Times New Roman"/>
+          <w:sz w:val="24"/>
+          <w:szCs w:val="24"/>
+          <w:lang w:eastAsia="en-AU"/>
+        </w:rPr>
+      </w:pPr>
       <w:r>
         <w:rPr>
           <w:rFonts w:ascii="Calibri" w:eastAsia="Times New Roman" w:hAnsi="Calibri" w:cs="Calibri"/>
@@ -526,21 +596,43 @@
       <w:pPr>
         <w:spacing w:line="240" w:lineRule="auto"/>
         <w:rPr>
-          <w:rFonts w:ascii="Times New Roman" w:eastAsia="Times New Roman" w:hAnsi="Times New Roman" w:cs="Times New Roman"/>
-          <w:sz w:val="24"/>
-          <w:szCs w:val="24"/>
-          <w:lang w:eastAsia="en-AU"/>
-        </w:rPr>
-      </w:pPr>
-      <w:r>
-        <w:rPr>
-          <w:rFonts w:ascii="Calibri" w:eastAsia="Times New Roman" w:hAnsi="Calibri" w:cs="Calibri"/>
-          <w:b/>
-          <w:bCs/>
-          <w:color w:val="000000"/>
-          <w:lang w:eastAsia="en-AU"/>
-        </w:rPr>
-        <w:t xml:space="preserve">What has Dylan learnt about groups? </w:t>
+          <w:rFonts w:ascii="Calibri" w:eastAsia="Times New Roman" w:hAnsi="Calibri" w:cs="Calibri"/>
+          <w:b/>
+          <w:bCs/>
+          <w:color w:val="000000"/>
+          <w:lang w:eastAsia="en-AU"/>
+        </w:rPr>
+      </w:pPr>
+      <w:r>
+        <w:rPr>
+          <w:rFonts w:ascii="Calibri" w:eastAsia="Times New Roman" w:hAnsi="Calibri" w:cs="Calibri"/>
+          <w:b/>
+          <w:bCs/>
+          <w:color w:val="000000"/>
+          <w:lang w:eastAsia="en-AU"/>
+        </w:rPr>
+        <w:t>What has Dylan learnt about groups?</w:t>
+      </w:r>
+    </w:p>
+    <w:p>
+      <w:pPr>
+        <w:spacing w:line="240" w:lineRule="auto"/>
+        <w:rPr>
+          <w:rFonts w:ascii="Times New Roman" w:eastAsia="Times New Roman" w:hAnsi="Times New Roman" w:cs="Times New Roman"/>
+          <w:sz w:val="24"/>
+          <w:szCs w:val="24"/>
+          <w:lang w:eastAsia="en-AU"/>
+        </w:rPr>
+      </w:pPr>
+      <w:r>
+        <w:rPr>
+          <w:rFonts w:ascii="Calibri" w:eastAsia="Times New Roman" w:hAnsi="Calibri" w:cs="Calibri"/>
+          <w:b/>
+          <w:bCs/>
+          <w:color w:val="000000"/>
+          <w:lang w:eastAsia="en-AU"/>
+        </w:rPr>
+        <w:t xml:space="preserve"> </w:t>
       </w:r>
       <w:r>
         <w:rPr>
@@ -621,23 +713,7 @@
           <w:color w:val="000000"/>
           <w:lang w:eastAsia="en-AU"/>
         </w:rPr>
-        <w:t xml:space="preserve">Team communication for the most part was alright thanks to discord. We had 1 meeting on a discord voice chat a week which made sure we were all on track. The website itself was made a lot easier thanks to </w:t>
-      </w:r>
-      <w:r>
-        <w:rPr>
-          <w:rFonts w:ascii="Calibri" w:eastAsia="Times New Roman" w:hAnsi="Calibri" w:cs="Calibri"/>
-          <w:color w:val="000000"/>
-          <w:lang w:eastAsia="en-AU"/>
-        </w:rPr>
-        <w:t>Dylan’s</w:t>
-      </w:r>
-      <w:r>
-        <w:rPr>
-          <w:rFonts w:ascii="Calibri" w:eastAsia="Times New Roman" w:hAnsi="Calibri" w:cs="Calibri"/>
-          <w:color w:val="000000"/>
-          <w:lang w:eastAsia="en-AU"/>
-        </w:rPr>
-        <w:t xml:space="preserve"> template. </w:t>
+        <w:t xml:space="preserve">Team communication for the most part was alright thanks to discord. We had 1 meeting on a discord voice chat a week which made sure we were all on track. The website itself was made a lot easier thanks to Dylan’s template. </w:t>
       </w:r>
     </w:p>
     <w:p>
@@ -677,23 +753,7 @@
           <w:color w:val="000000"/>
           <w:lang w:eastAsia="en-AU"/>
         </w:rPr>
-        <w:t xml:space="preserve">Although we had 1 voice chat a </w:t>
-      </w:r>
-      <w:r>
-        <w:rPr>
-          <w:rFonts w:ascii="Calibri" w:eastAsia="Times New Roman" w:hAnsi="Calibri" w:cs="Calibri"/>
-          <w:color w:val="000000"/>
-          <w:lang w:eastAsia="en-AU"/>
-        </w:rPr>
-        <w:t>week,</w:t>
-      </w:r>
-      <w:r>
-        <w:rPr>
-          <w:rFonts w:ascii="Calibri" w:eastAsia="Times New Roman" w:hAnsi="Calibri" w:cs="Calibri"/>
-          <w:color w:val="000000"/>
-          <w:lang w:eastAsia="en-AU"/>
-        </w:rPr>
-        <w:t xml:space="preserve"> we had the problem of being all on at the same time. Which slightly affected communication. </w:t>
+        <w:t xml:space="preserve">Although we had 1 voice chat a week, we had the problem of being all on at the same time. Which slightly affected communication. </w:t>
       </w:r>
     </w:p>
     <w:p>
@@ -773,23 +833,7 @@
           <w:color w:val="000000"/>
           <w:lang w:eastAsia="en-AU"/>
         </w:rPr>
-        <w:t xml:space="preserve">At the start </w:t>
-      </w:r>
-      <w:r>
-        <w:rPr>
-          <w:rFonts w:ascii="Calibri" w:eastAsia="Times New Roman" w:hAnsi="Calibri" w:cs="Calibri"/>
-          <w:color w:val="000000"/>
-          <w:lang w:eastAsia="en-AU"/>
-        </w:rPr>
-        <w:t>I</w:t>
-      </w:r>
-      <w:r>
-        <w:rPr>
-          <w:rFonts w:ascii="Calibri" w:eastAsia="Times New Roman" w:hAnsi="Calibri" w:cs="Calibri"/>
-          <w:color w:val="000000"/>
-          <w:lang w:eastAsia="en-AU"/>
-        </w:rPr>
-        <w:t xml:space="preserve"> wasn’t sure that online teamwork would work. As everybody </w:t>
+        <w:t xml:space="preserve">At the start I wasn’t sure that online teamwork would work. As everybody </w:t>
       </w:r>
       <w:proofErr w:type="gramStart"/>
       <w:r>
@@ -798,7 +842,532 @@
           <w:color w:val="000000"/>
           <w:lang w:eastAsia="en-AU"/>
         </w:rPr>
-        <w:t>has</w:t>
+        <w:t>has to</w:t>
+      </w:r>
+      <w:proofErr w:type="gramEnd"/>
+      <w:r>
+        <w:rPr>
+          <w:rFonts w:ascii="Calibri" w:eastAsia="Times New Roman" w:hAnsi="Calibri" w:cs="Calibri"/>
+          <w:color w:val="000000"/>
+          <w:lang w:eastAsia="en-AU"/>
+        </w:rPr>
+        <w:t xml:space="preserve"> communicate with each other. However, as we all were able to make a group </w:t>
+      </w:r>
+      <w:proofErr w:type="gramStart"/>
+      <w:r>
+        <w:rPr>
+          <w:rFonts w:ascii="Calibri" w:eastAsia="Times New Roman" w:hAnsi="Calibri" w:cs="Calibri"/>
+          <w:color w:val="000000"/>
+          <w:lang w:eastAsia="en-AU"/>
+        </w:rPr>
+        <w:t>pretty early</w:t>
+      </w:r>
+      <w:proofErr w:type="gramEnd"/>
+      <w:r>
+        <w:rPr>
+          <w:rFonts w:ascii="Calibri" w:eastAsia="Times New Roman" w:hAnsi="Calibri" w:cs="Calibri"/>
+          <w:color w:val="000000"/>
+          <w:lang w:eastAsia="en-AU"/>
+        </w:rPr>
+        <w:t xml:space="preserve"> on and we all knew about discord. We were able to make a group very quickly and start organising.</w:t>
+      </w:r>
+    </w:p>
+    <w:p>
+      <w:pPr>
+        <w:spacing w:after="0" w:line="240" w:lineRule="auto"/>
+        <w:rPr>
+          <w:rFonts w:ascii="Times New Roman" w:eastAsia="Times New Roman" w:hAnsi="Times New Roman" w:cs="Times New Roman"/>
+          <w:sz w:val="24"/>
+          <w:szCs w:val="24"/>
+          <w:lang w:eastAsia="en-AU"/>
+        </w:rPr>
+      </w:pPr>
+    </w:p>
+    <w:p>
+      <w:pPr>
+        <w:spacing w:line="240" w:lineRule="auto"/>
+        <w:jc w:val="center"/>
+        <w:rPr>
+          <w:rFonts w:ascii="Times New Roman" w:eastAsia="Times New Roman" w:hAnsi="Times New Roman" w:cs="Times New Roman"/>
+          <w:sz w:val="24"/>
+          <w:szCs w:val="24"/>
+          <w:lang w:eastAsia="en-AU"/>
+        </w:rPr>
+      </w:pPr>
+      <w:r>
+        <w:rPr>
+          <w:rFonts w:ascii="Calibri" w:eastAsia="Times New Roman" w:hAnsi="Calibri" w:cs="Calibri"/>
+          <w:b/>
+          <w:bCs/>
+          <w:color w:val="000000"/>
+          <w:lang w:eastAsia="en-AU"/>
+        </w:rPr>
+        <w:t>Josh’s Feedback</w:t>
+      </w:r>
+    </w:p>
+    <w:p>
+      <w:pPr>
+        <w:spacing w:line="240" w:lineRule="auto"/>
+        <w:rPr>
+          <w:rFonts w:ascii="Times New Roman" w:eastAsia="Times New Roman" w:hAnsi="Times New Roman" w:cs="Times New Roman"/>
+          <w:sz w:val="24"/>
+          <w:szCs w:val="24"/>
+          <w:lang w:eastAsia="en-AU"/>
+        </w:rPr>
+      </w:pPr>
+      <w:r>
+        <w:rPr>
+          <w:rFonts w:ascii="Calibri" w:eastAsia="Times New Roman" w:hAnsi="Calibri" w:cs="Calibri"/>
+          <w:b/>
+          <w:bCs/>
+          <w:color w:val="000000"/>
+          <w:lang w:eastAsia="en-AU"/>
+        </w:rPr>
+        <w:t>What went well?</w:t>
+      </w:r>
+    </w:p>
+    <w:p>
+      <w:pPr>
+        <w:spacing w:line="240" w:lineRule="auto"/>
+        <w:rPr>
+          <w:rFonts w:ascii="Times New Roman" w:eastAsia="Times New Roman" w:hAnsi="Times New Roman" w:cs="Times New Roman"/>
+          <w:sz w:val="24"/>
+          <w:szCs w:val="24"/>
+          <w:lang w:eastAsia="en-AU"/>
+        </w:rPr>
+      </w:pPr>
+      <w:r>
+        <w:rPr>
+          <w:rFonts w:ascii="Calibri" w:eastAsia="Times New Roman" w:hAnsi="Calibri" w:cs="Calibri"/>
+          <w:color w:val="000000"/>
+          <w:lang w:eastAsia="en-AU"/>
+        </w:rPr>
+        <w:t>I feel that the team communicated well for the most part, every member of the team made themselves available on Discord. Discord was a helpful tool for us to chat as well as share documents. Each member of the team was happy to take on tasks and completed them within the necessary timeframes.</w:t>
+      </w:r>
+    </w:p>
+    <w:p>
+      <w:pPr>
+        <w:spacing w:line="240" w:lineRule="auto"/>
+        <w:rPr>
+          <w:rFonts w:ascii="Times New Roman" w:eastAsia="Times New Roman" w:hAnsi="Times New Roman" w:cs="Times New Roman"/>
+          <w:sz w:val="24"/>
+          <w:szCs w:val="24"/>
+          <w:lang w:eastAsia="en-AU"/>
+        </w:rPr>
+      </w:pPr>
+      <w:r>
+        <w:rPr>
+          <w:rFonts w:ascii="Calibri" w:eastAsia="Times New Roman" w:hAnsi="Calibri" w:cs="Calibri"/>
+          <w:b/>
+          <w:bCs/>
+          <w:color w:val="000000"/>
+          <w:lang w:eastAsia="en-AU"/>
+        </w:rPr>
+        <w:t>What could be improved?</w:t>
+      </w:r>
+    </w:p>
+    <w:p>
+      <w:pPr>
+        <w:spacing w:line="240" w:lineRule="auto"/>
+        <w:rPr>
+          <w:rFonts w:ascii="Times New Roman" w:eastAsia="Times New Roman" w:hAnsi="Times New Roman" w:cs="Times New Roman"/>
+          <w:sz w:val="24"/>
+          <w:szCs w:val="24"/>
+          <w:lang w:eastAsia="en-AU"/>
+        </w:rPr>
+      </w:pPr>
+      <w:r>
+        <w:rPr>
+          <w:rFonts w:ascii="Calibri" w:eastAsia="Times New Roman" w:hAnsi="Calibri" w:cs="Calibri"/>
+          <w:color w:val="000000"/>
+          <w:lang w:eastAsia="en-AU"/>
+        </w:rPr>
+        <w:t>Using a project management tool would be beneficial for the team to monitor their progress with each specific task. Having a weekly voice chat dedicated to a single night at the same time (e.g. Wednesday at 7pm Melbourne time) would help the group understand how everyone is going, especially for the quitter members of the group.</w:t>
+      </w:r>
+    </w:p>
+    <w:p>
+      <w:pPr>
+        <w:spacing w:line="240" w:lineRule="auto"/>
+        <w:rPr>
+          <w:rFonts w:ascii="Times New Roman" w:eastAsia="Times New Roman" w:hAnsi="Times New Roman" w:cs="Times New Roman"/>
+          <w:sz w:val="24"/>
+          <w:szCs w:val="24"/>
+          <w:lang w:eastAsia="en-AU"/>
+        </w:rPr>
+      </w:pPr>
+      <w:r>
+        <w:rPr>
+          <w:rFonts w:ascii="Calibri" w:eastAsia="Times New Roman" w:hAnsi="Calibri" w:cs="Calibri"/>
+          <w:b/>
+          <w:bCs/>
+          <w:color w:val="000000"/>
+          <w:lang w:eastAsia="en-AU"/>
+        </w:rPr>
+        <w:t>What was surprising?</w:t>
+      </w:r>
+    </w:p>
+    <w:p>
+      <w:pPr>
+        <w:spacing w:line="240" w:lineRule="auto"/>
+        <w:rPr>
+          <w:rFonts w:ascii="Times New Roman" w:eastAsia="Times New Roman" w:hAnsi="Times New Roman" w:cs="Times New Roman"/>
+          <w:sz w:val="24"/>
+          <w:szCs w:val="24"/>
+          <w:lang w:eastAsia="en-AU"/>
+        </w:rPr>
+      </w:pPr>
+      <w:r>
+        <w:rPr>
+          <w:rFonts w:ascii="Calibri" w:eastAsia="Times New Roman" w:hAnsi="Calibri" w:cs="Calibri"/>
+          <w:color w:val="000000"/>
+          <w:lang w:eastAsia="en-AU"/>
+        </w:rPr>
+        <w:t>I found it interesting working with other people all around the country, as this is the first time, I have been involved in group work from home.</w:t>
+      </w:r>
+    </w:p>
+    <w:p>
+      <w:pPr>
+        <w:spacing w:line="240" w:lineRule="auto"/>
+        <w:rPr>
+          <w:rFonts w:ascii="Times New Roman" w:eastAsia="Times New Roman" w:hAnsi="Times New Roman" w:cs="Times New Roman"/>
+          <w:sz w:val="24"/>
+          <w:szCs w:val="24"/>
+          <w:lang w:eastAsia="en-AU"/>
+        </w:rPr>
+      </w:pPr>
+      <w:r>
+        <w:rPr>
+          <w:rFonts w:ascii="Calibri" w:eastAsia="Times New Roman" w:hAnsi="Calibri" w:cs="Calibri"/>
+          <w:b/>
+          <w:bCs/>
+          <w:color w:val="000000"/>
+          <w:lang w:eastAsia="en-AU"/>
+        </w:rPr>
+        <w:t>What has Josh learnt about groups?</w:t>
+      </w:r>
+    </w:p>
+    <w:p>
+      <w:pPr>
+        <w:spacing w:line="240" w:lineRule="auto"/>
+        <w:rPr>
+          <w:rFonts w:ascii="Times New Roman" w:eastAsia="Times New Roman" w:hAnsi="Times New Roman" w:cs="Times New Roman"/>
+          <w:sz w:val="24"/>
+          <w:szCs w:val="24"/>
+          <w:lang w:eastAsia="en-AU"/>
+        </w:rPr>
+      </w:pPr>
+      <w:r>
+        <w:rPr>
+          <w:rFonts w:ascii="Calibri" w:eastAsia="Times New Roman" w:hAnsi="Calibri" w:cs="Calibri"/>
+          <w:color w:val="000000"/>
+          <w:lang w:eastAsia="en-AU"/>
+        </w:rPr>
+        <w:lastRenderedPageBreak/>
+        <w:t>There not as bad as I thought it would be. Before starting this assignment, the thought of working in a group made me a little nervous as I really didn’t know anyone from the class, but it must help that I got a decent group of guys to work with.</w:t>
+      </w:r>
+    </w:p>
+    <w:p>
+      <w:pPr>
+        <w:spacing w:line="240" w:lineRule="auto"/>
+        <w:jc w:val="center"/>
+        <w:rPr>
+          <w:rFonts w:ascii="Calibri" w:eastAsia="Times New Roman" w:hAnsi="Calibri" w:cs="Calibri"/>
+          <w:b/>
+          <w:bCs/>
+          <w:color w:val="000000"/>
+          <w:lang w:eastAsia="en-AU"/>
+        </w:rPr>
+      </w:pPr>
+    </w:p>
+    <w:p>
+      <w:pPr>
+        <w:spacing w:line="240" w:lineRule="auto"/>
+        <w:jc w:val="center"/>
+        <w:rPr>
+          <w:rFonts w:ascii="Times New Roman" w:eastAsia="Times New Roman" w:hAnsi="Times New Roman" w:cs="Times New Roman"/>
+          <w:sz w:val="24"/>
+          <w:szCs w:val="24"/>
+          <w:lang w:eastAsia="en-AU"/>
+        </w:rPr>
+      </w:pPr>
+      <w:r>
+        <w:rPr>
+          <w:rFonts w:ascii="Calibri" w:eastAsia="Times New Roman" w:hAnsi="Calibri" w:cs="Calibri"/>
+          <w:b/>
+          <w:bCs/>
+          <w:color w:val="000000"/>
+          <w:lang w:eastAsia="en-AU"/>
+        </w:rPr>
+        <w:t>Ryan’s Feedback</w:t>
+      </w:r>
+    </w:p>
+    <w:p>
+      <w:pPr>
+        <w:spacing w:line="240" w:lineRule="auto"/>
+        <w:rPr>
+          <w:rFonts w:ascii="Times New Roman" w:eastAsia="Times New Roman" w:hAnsi="Times New Roman" w:cs="Times New Roman"/>
+          <w:sz w:val="24"/>
+          <w:szCs w:val="24"/>
+          <w:lang w:eastAsia="en-AU"/>
+        </w:rPr>
+      </w:pPr>
+      <w:r>
+        <w:rPr>
+          <w:rFonts w:ascii="Calibri" w:eastAsia="Times New Roman" w:hAnsi="Calibri" w:cs="Calibri"/>
+          <w:b/>
+          <w:bCs/>
+          <w:color w:val="000000"/>
+          <w:lang w:eastAsia="en-AU"/>
+        </w:rPr>
+        <w:t>What went well?</w:t>
+      </w:r>
+    </w:p>
+    <w:p>
+      <w:pPr>
+        <w:spacing w:line="240" w:lineRule="auto"/>
+        <w:rPr>
+          <w:rFonts w:ascii="Times New Roman" w:eastAsia="Times New Roman" w:hAnsi="Times New Roman" w:cs="Times New Roman"/>
+          <w:sz w:val="24"/>
+          <w:szCs w:val="24"/>
+          <w:lang w:eastAsia="en-AU"/>
+        </w:rPr>
+      </w:pPr>
+      <w:r>
+        <w:rPr>
+          <w:rFonts w:ascii="Calibri" w:eastAsia="Times New Roman" w:hAnsi="Calibri" w:cs="Calibri"/>
+          <w:color w:val="000000"/>
+          <w:lang w:eastAsia="en-AU"/>
+        </w:rPr>
+        <w:t>I believe we had a really strong team where everyone was doing their fair share of work, Discord was a very powerful tool we used to keep everyone up to date and discuss any concerns that a group member had. The group also used google docs to list tasks that had been assign and then right a note when completed. Also have a live chat once a week really helped everyone get to know each other.</w:t>
+      </w:r>
+    </w:p>
+    <w:p>
+      <w:pPr>
+        <w:spacing w:line="240" w:lineRule="auto"/>
+        <w:rPr>
+          <w:rFonts w:ascii="Times New Roman" w:eastAsia="Times New Roman" w:hAnsi="Times New Roman" w:cs="Times New Roman"/>
+          <w:sz w:val="24"/>
+          <w:szCs w:val="24"/>
+          <w:lang w:eastAsia="en-AU"/>
+        </w:rPr>
+      </w:pPr>
+      <w:r>
+        <w:rPr>
+          <w:rFonts w:ascii="Calibri" w:eastAsia="Times New Roman" w:hAnsi="Calibri" w:cs="Calibri"/>
+          <w:b/>
+          <w:bCs/>
+          <w:color w:val="000000"/>
+          <w:lang w:eastAsia="en-AU"/>
+        </w:rPr>
+        <w:t>What could be improved?</w:t>
+      </w:r>
+    </w:p>
+    <w:p>
+      <w:pPr>
+        <w:spacing w:line="240" w:lineRule="auto"/>
+        <w:rPr>
+          <w:rFonts w:ascii="Times New Roman" w:eastAsia="Times New Roman" w:hAnsi="Times New Roman" w:cs="Times New Roman"/>
+          <w:sz w:val="24"/>
+          <w:szCs w:val="24"/>
+          <w:lang w:eastAsia="en-AU"/>
+        </w:rPr>
+      </w:pPr>
+      <w:r>
+        <w:rPr>
+          <w:rFonts w:ascii="Calibri" w:eastAsia="Times New Roman" w:hAnsi="Calibri" w:cs="Calibri"/>
+          <w:color w:val="000000"/>
+          <w:lang w:eastAsia="en-AU"/>
+        </w:rPr>
+        <w:t xml:space="preserve">Having a more synced live stream project management software so everyone could see and comment on each other progression. But I feel we handled our group </w:t>
+      </w:r>
+      <w:proofErr w:type="gramStart"/>
+      <w:r>
+        <w:rPr>
+          <w:rFonts w:ascii="Calibri" w:eastAsia="Times New Roman" w:hAnsi="Calibri" w:cs="Calibri"/>
+          <w:color w:val="000000"/>
+          <w:lang w:eastAsia="en-AU"/>
+        </w:rPr>
+        <w:t>really well</w:t>
+      </w:r>
+      <w:proofErr w:type="gramEnd"/>
+      <w:r>
+        <w:rPr>
+          <w:rFonts w:ascii="Calibri" w:eastAsia="Times New Roman" w:hAnsi="Calibri" w:cs="Calibri"/>
+          <w:color w:val="000000"/>
+          <w:lang w:eastAsia="en-AU"/>
+        </w:rPr>
+        <w:t>.</w:t>
+      </w:r>
+    </w:p>
+    <w:p>
+      <w:pPr>
+        <w:spacing w:line="240" w:lineRule="auto"/>
+        <w:rPr>
+          <w:rFonts w:ascii="Times New Roman" w:eastAsia="Times New Roman" w:hAnsi="Times New Roman" w:cs="Times New Roman"/>
+          <w:sz w:val="24"/>
+          <w:szCs w:val="24"/>
+          <w:lang w:eastAsia="en-AU"/>
+        </w:rPr>
+      </w:pPr>
+      <w:r>
+        <w:rPr>
+          <w:rFonts w:ascii="Calibri" w:eastAsia="Times New Roman" w:hAnsi="Calibri" w:cs="Calibri"/>
+          <w:b/>
+          <w:bCs/>
+          <w:color w:val="000000"/>
+          <w:lang w:eastAsia="en-AU"/>
+        </w:rPr>
+        <w:t>What was surprising?</w:t>
+      </w:r>
+    </w:p>
+    <w:p>
+      <w:pPr>
+        <w:spacing w:line="240" w:lineRule="auto"/>
+        <w:rPr>
+          <w:rFonts w:ascii="Times New Roman" w:eastAsia="Times New Roman" w:hAnsi="Times New Roman" w:cs="Times New Roman"/>
+          <w:sz w:val="24"/>
+          <w:szCs w:val="24"/>
+          <w:lang w:eastAsia="en-AU"/>
+        </w:rPr>
+      </w:pPr>
+      <w:r>
+        <w:rPr>
+          <w:rFonts w:ascii="Calibri" w:eastAsia="Times New Roman" w:hAnsi="Calibri" w:cs="Calibri"/>
+          <w:color w:val="000000"/>
+          <w:lang w:eastAsia="en-AU"/>
+        </w:rPr>
+        <w:t>I was really thinking my group would struggle with communicating and be organized but it really turns out to be a fun exercise and very easy to link up and have the project come together.</w:t>
+      </w:r>
+    </w:p>
+    <w:p>
+      <w:pPr>
+        <w:spacing w:line="240" w:lineRule="auto"/>
+        <w:rPr>
+          <w:rFonts w:ascii="Times New Roman" w:eastAsia="Times New Roman" w:hAnsi="Times New Roman" w:cs="Times New Roman"/>
+          <w:sz w:val="24"/>
+          <w:szCs w:val="24"/>
+          <w:lang w:eastAsia="en-AU"/>
+        </w:rPr>
+      </w:pPr>
+      <w:r>
+        <w:rPr>
+          <w:rFonts w:ascii="Calibri" w:eastAsia="Times New Roman" w:hAnsi="Calibri" w:cs="Calibri"/>
+          <w:b/>
+          <w:bCs/>
+          <w:color w:val="000000"/>
+          <w:lang w:eastAsia="en-AU"/>
+        </w:rPr>
+        <w:t>What has Ryan learnt about groups?</w:t>
+      </w:r>
+    </w:p>
+    <w:p>
+      <w:pPr>
+        <w:spacing w:line="240" w:lineRule="auto"/>
+        <w:rPr>
+          <w:rFonts w:ascii="Times New Roman" w:eastAsia="Times New Roman" w:hAnsi="Times New Roman" w:cs="Times New Roman"/>
+          <w:sz w:val="24"/>
+          <w:szCs w:val="24"/>
+          <w:lang w:eastAsia="en-AU"/>
+        </w:rPr>
+      </w:pPr>
+      <w:r>
+        <w:rPr>
+          <w:rFonts w:ascii="Calibri" w:eastAsia="Times New Roman" w:hAnsi="Calibri" w:cs="Calibri"/>
+          <w:color w:val="000000"/>
+          <w:lang w:eastAsia="en-AU"/>
+        </w:rPr>
+        <w:t>I have learnt that as long as you communicate with your group and all agree on which task each is member is going to do, it is also a good idea to get feedback from each group member on your work so you all agree on the work quality.</w:t>
+      </w:r>
+    </w:p>
+    <w:p>
+      <w:pPr>
+        <w:spacing w:after="0" w:line="240" w:lineRule="auto"/>
+        <w:rPr>
+          <w:rFonts w:ascii="Times New Roman" w:eastAsia="Times New Roman" w:hAnsi="Times New Roman" w:cs="Times New Roman"/>
+          <w:sz w:val="24"/>
+          <w:szCs w:val="24"/>
+          <w:lang w:eastAsia="en-AU"/>
+        </w:rPr>
+      </w:pPr>
+    </w:p>
+    <w:p>
+      <w:pPr>
+        <w:spacing w:line="240" w:lineRule="auto"/>
+        <w:jc w:val="center"/>
+        <w:rPr>
+          <w:rFonts w:ascii="Times New Roman" w:eastAsia="Times New Roman" w:hAnsi="Times New Roman" w:cs="Times New Roman"/>
+          <w:sz w:val="24"/>
+          <w:szCs w:val="24"/>
+          <w:lang w:eastAsia="en-AU"/>
+        </w:rPr>
+      </w:pPr>
+      <w:r>
+        <w:rPr>
+          <w:rFonts w:ascii="Calibri" w:eastAsia="Times New Roman" w:hAnsi="Calibri" w:cs="Calibri"/>
+          <w:b/>
+          <w:bCs/>
+          <w:color w:val="000000"/>
+          <w:lang w:eastAsia="en-AU"/>
+        </w:rPr>
+        <w:t>Seth’s Feedback</w:t>
+      </w:r>
+    </w:p>
+    <w:p>
+      <w:pPr>
+        <w:spacing w:line="240" w:lineRule="auto"/>
+        <w:rPr>
+          <w:rFonts w:ascii="Times New Roman" w:eastAsia="Times New Roman" w:hAnsi="Times New Roman" w:cs="Times New Roman"/>
+          <w:sz w:val="24"/>
+          <w:szCs w:val="24"/>
+          <w:lang w:eastAsia="en-AU"/>
+        </w:rPr>
+      </w:pPr>
+      <w:r>
+        <w:rPr>
+          <w:rFonts w:ascii="Calibri" w:eastAsia="Times New Roman" w:hAnsi="Calibri" w:cs="Calibri"/>
+          <w:b/>
+          <w:bCs/>
+          <w:color w:val="000000"/>
+          <w:lang w:eastAsia="en-AU"/>
+        </w:rPr>
+        <w:t>What went well?</w:t>
+      </w:r>
+    </w:p>
+    <w:p>
+      <w:pPr>
+        <w:spacing w:line="240" w:lineRule="auto"/>
+        <w:rPr>
+          <w:rFonts w:ascii="Times New Roman" w:eastAsia="Times New Roman" w:hAnsi="Times New Roman" w:cs="Times New Roman"/>
+          <w:sz w:val="24"/>
+          <w:szCs w:val="24"/>
+          <w:lang w:eastAsia="en-AU"/>
+        </w:rPr>
+      </w:pPr>
+      <w:r>
+        <w:rPr>
+          <w:rFonts w:ascii="Calibri" w:eastAsia="Times New Roman" w:hAnsi="Calibri" w:cs="Calibri"/>
+          <w:color w:val="000000"/>
+          <w:lang w:eastAsia="en-AU"/>
+        </w:rPr>
+        <w:t xml:space="preserve">The team worked </w:t>
+      </w:r>
+      <w:proofErr w:type="gramStart"/>
+      <w:r>
+        <w:rPr>
+          <w:rFonts w:ascii="Calibri" w:eastAsia="Times New Roman" w:hAnsi="Calibri" w:cs="Calibri"/>
+          <w:color w:val="000000"/>
+          <w:lang w:eastAsia="en-AU"/>
+        </w:rPr>
+        <w:t>really well</w:t>
+      </w:r>
+      <w:proofErr w:type="gramEnd"/>
+      <w:r>
+        <w:rPr>
+          <w:rFonts w:ascii="Calibri" w:eastAsia="Times New Roman" w:hAnsi="Calibri" w:cs="Calibri"/>
+          <w:color w:val="000000"/>
+          <w:lang w:eastAsia="en-AU"/>
+        </w:rPr>
+        <w:t xml:space="preserve"> to</w:t>
       </w:r>
       <w:bookmarkStart w:id="0" w:name="_GoBack"/>
       <w:bookmarkEnd w:id="0"/>
@@ -808,123 +1377,7 @@
           <w:color w:val="000000"/>
           <w:lang w:eastAsia="en-AU"/>
         </w:rPr>
-        <w:t xml:space="preserve"> to</w:t>
-      </w:r>
-      <w:proofErr w:type="gramEnd"/>
-      <w:r>
-        <w:rPr>
-          <w:rFonts w:ascii="Calibri" w:eastAsia="Times New Roman" w:hAnsi="Calibri" w:cs="Calibri"/>
-          <w:color w:val="000000"/>
-          <w:lang w:eastAsia="en-AU"/>
-        </w:rPr>
-        <w:t xml:space="preserve"> communicate with each other. </w:t>
-      </w:r>
-      <w:r>
-        <w:rPr>
-          <w:rFonts w:ascii="Calibri" w:eastAsia="Times New Roman" w:hAnsi="Calibri" w:cs="Calibri"/>
-          <w:color w:val="000000"/>
-          <w:lang w:eastAsia="en-AU"/>
-        </w:rPr>
-        <w:t>However,</w:t>
-      </w:r>
-      <w:r>
-        <w:rPr>
-          <w:rFonts w:ascii="Calibri" w:eastAsia="Times New Roman" w:hAnsi="Calibri" w:cs="Calibri"/>
-          <w:color w:val="000000"/>
-          <w:lang w:eastAsia="en-AU"/>
-        </w:rPr>
-        <w:t xml:space="preserve"> as we all were able to make a group </w:t>
-      </w:r>
-      <w:proofErr w:type="gramStart"/>
-      <w:r>
-        <w:rPr>
-          <w:rFonts w:ascii="Calibri" w:eastAsia="Times New Roman" w:hAnsi="Calibri" w:cs="Calibri"/>
-          <w:color w:val="000000"/>
-          <w:lang w:eastAsia="en-AU"/>
-        </w:rPr>
-        <w:t>pretty early</w:t>
-      </w:r>
-      <w:proofErr w:type="gramEnd"/>
-      <w:r>
-        <w:rPr>
-          <w:rFonts w:ascii="Calibri" w:eastAsia="Times New Roman" w:hAnsi="Calibri" w:cs="Calibri"/>
-          <w:color w:val="000000"/>
-          <w:lang w:eastAsia="en-AU"/>
-        </w:rPr>
-        <w:t xml:space="preserve"> on and we all knew about discord. We were able to make a group very quickly and start organising.</w:t>
-      </w:r>
-    </w:p>
-    <w:p>
-      <w:pPr>
-        <w:spacing w:after="0" w:line="240" w:lineRule="auto"/>
-        <w:rPr>
-          <w:rFonts w:ascii="Times New Roman" w:eastAsia="Times New Roman" w:hAnsi="Times New Roman" w:cs="Times New Roman"/>
-          <w:sz w:val="24"/>
-          <w:szCs w:val="24"/>
-          <w:lang w:eastAsia="en-AU"/>
-        </w:rPr>
-      </w:pPr>
-    </w:p>
-    <w:p>
-      <w:pPr>
-        <w:spacing w:line="240" w:lineRule="auto"/>
-        <w:jc w:val="center"/>
-        <w:rPr>
-          <w:rFonts w:ascii="Times New Roman" w:eastAsia="Times New Roman" w:hAnsi="Times New Roman" w:cs="Times New Roman"/>
-          <w:sz w:val="24"/>
-          <w:szCs w:val="24"/>
-          <w:lang w:eastAsia="en-AU"/>
-        </w:rPr>
-      </w:pPr>
-      <w:r>
-        <w:rPr>
-          <w:rFonts w:ascii="Calibri" w:eastAsia="Times New Roman" w:hAnsi="Calibri" w:cs="Calibri"/>
-          <w:b/>
-          <w:bCs/>
-          <w:color w:val="000000"/>
-          <w:lang w:eastAsia="en-AU"/>
-        </w:rPr>
-        <w:t>Josh’s Feedback</w:t>
-      </w:r>
-    </w:p>
-    <w:p>
-      <w:pPr>
-        <w:spacing w:line="240" w:lineRule="auto"/>
-        <w:rPr>
-          <w:rFonts w:ascii="Times New Roman" w:eastAsia="Times New Roman" w:hAnsi="Times New Roman" w:cs="Times New Roman"/>
-          <w:sz w:val="24"/>
-          <w:szCs w:val="24"/>
-          <w:lang w:eastAsia="en-AU"/>
-        </w:rPr>
-      </w:pPr>
-      <w:r>
-        <w:rPr>
-          <w:rFonts w:ascii="Calibri" w:eastAsia="Times New Roman" w:hAnsi="Calibri" w:cs="Calibri"/>
-          <w:b/>
-          <w:bCs/>
-          <w:color w:val="000000"/>
-          <w:lang w:eastAsia="en-AU"/>
-        </w:rPr>
-        <w:t>What went well?</w:t>
-      </w:r>
-    </w:p>
-    <w:p>
-      <w:pPr>
-        <w:spacing w:line="240" w:lineRule="auto"/>
-        <w:rPr>
-          <w:rFonts w:ascii="Times New Roman" w:eastAsia="Times New Roman" w:hAnsi="Times New Roman" w:cs="Times New Roman"/>
-          <w:sz w:val="24"/>
-          <w:szCs w:val="24"/>
-          <w:lang w:eastAsia="en-AU"/>
-        </w:rPr>
-      </w:pPr>
-      <w:r>
-        <w:rPr>
-          <w:rFonts w:ascii="Calibri" w:eastAsia="Times New Roman" w:hAnsi="Calibri" w:cs="Calibri"/>
-          <w:color w:val="000000"/>
-          <w:lang w:eastAsia="en-AU"/>
-        </w:rPr>
-        <w:t>I feel that the team communicated well for the most part, every member of the team made themselves available on Discord. Discord was a helpful tool for us to chat as well as share documents. Each member of the team was happy to take on tasks and completed them within the necessary timeframes.</w:t>
+        <w:t>gether and communicated excellently the whole time. People would constantly offer feedback and help to those that needed it. We also managed to organise ourselves well and allocated different jobs to different people without any hassles.</w:t>
       </w:r>
     </w:p>
     <w:p>
@@ -964,520 +1417,7 @@
           <w:color w:val="000000"/>
           <w:lang w:eastAsia="en-AU"/>
         </w:rPr>
-        <w:t>Using a project management tool would be beneficial for the team to monitor their progress with each specific task. Having a weekly voice chat dedicated to a single night at the same time (</w:t>
-      </w:r>
-      <w:r>
-        <w:rPr>
-          <w:rFonts w:ascii="Calibri" w:eastAsia="Times New Roman" w:hAnsi="Calibri" w:cs="Calibri"/>
-          <w:color w:val="000000"/>
-          <w:lang w:eastAsia="en-AU"/>
-        </w:rPr>
-        <w:t>e.g.</w:t>
-      </w:r>
-      <w:r>
-        <w:rPr>
-          <w:rFonts w:ascii="Calibri" w:eastAsia="Times New Roman" w:hAnsi="Calibri" w:cs="Calibri"/>
-          <w:color w:val="000000"/>
-          <w:lang w:eastAsia="en-AU"/>
-        </w:rPr>
-        <w:t xml:space="preserve"> Wednesday at 7pm Melbourne time) would help the group understand how everyone is going, especially for the quitter members of the group.</w:t>
-      </w:r>
-    </w:p>
-    <w:p>
-      <w:pPr>
-        <w:spacing w:line="240" w:lineRule="auto"/>
-        <w:rPr>
-          <w:rFonts w:ascii="Times New Roman" w:eastAsia="Times New Roman" w:hAnsi="Times New Roman" w:cs="Times New Roman"/>
-          <w:sz w:val="24"/>
-          <w:szCs w:val="24"/>
-          <w:lang w:eastAsia="en-AU"/>
-        </w:rPr>
-      </w:pPr>
-      <w:r>
-        <w:rPr>
-          <w:rFonts w:ascii="Calibri" w:eastAsia="Times New Roman" w:hAnsi="Calibri" w:cs="Calibri"/>
-          <w:b/>
-          <w:bCs/>
-          <w:color w:val="000000"/>
-          <w:lang w:eastAsia="en-AU"/>
-        </w:rPr>
-        <w:t>What was surprising?</w:t>
-      </w:r>
-    </w:p>
-    <w:p>
-      <w:pPr>
-        <w:spacing w:line="240" w:lineRule="auto"/>
-        <w:rPr>
-          <w:rFonts w:ascii="Times New Roman" w:eastAsia="Times New Roman" w:hAnsi="Times New Roman" w:cs="Times New Roman"/>
-          <w:sz w:val="24"/>
-          <w:szCs w:val="24"/>
-          <w:lang w:eastAsia="en-AU"/>
-        </w:rPr>
-      </w:pPr>
-      <w:r>
-        <w:rPr>
-          <w:rFonts w:ascii="Calibri" w:eastAsia="Times New Roman" w:hAnsi="Calibri" w:cs="Calibri"/>
-          <w:color w:val="000000"/>
-          <w:lang w:eastAsia="en-AU"/>
-        </w:rPr>
-        <w:t>I found it interesting working with other people all around the country, as this is the first time, I have been involved in group work from home.</w:t>
-      </w:r>
-    </w:p>
-    <w:p>
-      <w:pPr>
-        <w:spacing w:line="240" w:lineRule="auto"/>
-        <w:rPr>
-          <w:rFonts w:ascii="Times New Roman" w:eastAsia="Times New Roman" w:hAnsi="Times New Roman" w:cs="Times New Roman"/>
-          <w:sz w:val="24"/>
-          <w:szCs w:val="24"/>
-          <w:lang w:eastAsia="en-AU"/>
-        </w:rPr>
-      </w:pPr>
-      <w:r>
-        <w:rPr>
-          <w:rFonts w:ascii="Calibri" w:eastAsia="Times New Roman" w:hAnsi="Calibri" w:cs="Calibri"/>
-          <w:b/>
-          <w:bCs/>
-          <w:color w:val="000000"/>
-          <w:lang w:eastAsia="en-AU"/>
-        </w:rPr>
-        <w:t>What has Josh learnt about groups?</w:t>
-      </w:r>
-    </w:p>
-    <w:p>
-      <w:pPr>
-        <w:spacing w:line="240" w:lineRule="auto"/>
-        <w:rPr>
-          <w:rFonts w:ascii="Times New Roman" w:eastAsia="Times New Roman" w:hAnsi="Times New Roman" w:cs="Times New Roman"/>
-          <w:sz w:val="24"/>
-          <w:szCs w:val="24"/>
-          <w:lang w:eastAsia="en-AU"/>
-        </w:rPr>
-      </w:pPr>
-      <w:r>
-        <w:rPr>
-          <w:rFonts w:ascii="Calibri" w:eastAsia="Times New Roman" w:hAnsi="Calibri" w:cs="Calibri"/>
-          <w:color w:val="000000"/>
-          <w:lang w:eastAsia="en-AU"/>
-        </w:rPr>
-        <w:t>There not as bad as I thought it would be. Before starting this assignment, the thought of working in a group made me a little nervous as I really didn’t know anyone from the class, but it must help that I got a decent group of guys to work with.</w:t>
-      </w:r>
-    </w:p>
-    <w:p>
-      <w:pPr>
-        <w:spacing w:after="0" w:line="240" w:lineRule="auto"/>
-        <w:rPr>
-          <w:rFonts w:ascii="Times New Roman" w:eastAsia="Times New Roman" w:hAnsi="Times New Roman" w:cs="Times New Roman"/>
-          <w:sz w:val="24"/>
-          <w:szCs w:val="24"/>
-          <w:lang w:eastAsia="en-AU"/>
-        </w:rPr>
-      </w:pPr>
-    </w:p>
-    <w:p>
-      <w:pPr>
-        <w:spacing w:line="240" w:lineRule="auto"/>
-        <w:jc w:val="center"/>
-        <w:rPr>
-          <w:rFonts w:ascii="Calibri" w:eastAsia="Times New Roman" w:hAnsi="Calibri" w:cs="Calibri"/>
-          <w:b/>
-          <w:bCs/>
-          <w:color w:val="000000"/>
-          <w:lang w:eastAsia="en-AU"/>
-        </w:rPr>
-      </w:pPr>
-    </w:p>
-    <w:p>
-      <w:pPr>
-        <w:spacing w:line="240" w:lineRule="auto"/>
-        <w:jc w:val="center"/>
-        <w:rPr>
-          <w:rFonts w:ascii="Calibri" w:eastAsia="Times New Roman" w:hAnsi="Calibri" w:cs="Calibri"/>
-          <w:b/>
-          <w:bCs/>
-          <w:color w:val="000000"/>
-          <w:lang w:eastAsia="en-AU"/>
-        </w:rPr>
-      </w:pPr>
-    </w:p>
-    <w:p>
-      <w:pPr>
-        <w:spacing w:line="240" w:lineRule="auto"/>
-        <w:jc w:val="center"/>
-        <w:rPr>
-          <w:rFonts w:ascii="Times New Roman" w:eastAsia="Times New Roman" w:hAnsi="Times New Roman" w:cs="Times New Roman"/>
-          <w:sz w:val="24"/>
-          <w:szCs w:val="24"/>
-          <w:lang w:eastAsia="en-AU"/>
-        </w:rPr>
-      </w:pPr>
-      <w:r>
-        <w:rPr>
-          <w:rFonts w:ascii="Calibri" w:eastAsia="Times New Roman" w:hAnsi="Calibri" w:cs="Calibri"/>
-          <w:b/>
-          <w:bCs/>
-          <w:color w:val="000000"/>
-          <w:lang w:eastAsia="en-AU"/>
-        </w:rPr>
-        <w:lastRenderedPageBreak/>
-        <w:t>Ryan’s Feedback</w:t>
-      </w:r>
-    </w:p>
-    <w:p>
-      <w:pPr>
-        <w:spacing w:line="240" w:lineRule="auto"/>
-        <w:rPr>
-          <w:rFonts w:ascii="Times New Roman" w:eastAsia="Times New Roman" w:hAnsi="Times New Roman" w:cs="Times New Roman"/>
-          <w:sz w:val="24"/>
-          <w:szCs w:val="24"/>
-          <w:lang w:eastAsia="en-AU"/>
-        </w:rPr>
-      </w:pPr>
-      <w:r>
-        <w:rPr>
-          <w:rFonts w:ascii="Calibri" w:eastAsia="Times New Roman" w:hAnsi="Calibri" w:cs="Calibri"/>
-          <w:b/>
-          <w:bCs/>
-          <w:color w:val="000000"/>
-          <w:lang w:eastAsia="en-AU"/>
-        </w:rPr>
-        <w:t>What went well?</w:t>
-      </w:r>
-    </w:p>
-    <w:p>
-      <w:pPr>
-        <w:spacing w:line="240" w:lineRule="auto"/>
-        <w:rPr>
-          <w:rFonts w:ascii="Times New Roman" w:eastAsia="Times New Roman" w:hAnsi="Times New Roman" w:cs="Times New Roman"/>
-          <w:sz w:val="24"/>
-          <w:szCs w:val="24"/>
-          <w:lang w:eastAsia="en-AU"/>
-        </w:rPr>
-      </w:pPr>
-      <w:r>
-        <w:rPr>
-          <w:rFonts w:ascii="Calibri" w:eastAsia="Times New Roman" w:hAnsi="Calibri" w:cs="Calibri"/>
-          <w:color w:val="000000"/>
-          <w:lang w:eastAsia="en-AU"/>
-        </w:rPr>
-        <w:t>I believe we had a really strong team where everyone was doing their fair share of work, Discord was a very powerful tool we used to keep everyone up to date and discuss any concerns that a group member had. The group also used google docs to list tasks that had been assign and then right a note when completed. Also have a live chat once a week really helped everyone get to know each other.</w:t>
-      </w:r>
-    </w:p>
-    <w:p>
-      <w:pPr>
-        <w:spacing w:line="240" w:lineRule="auto"/>
-        <w:rPr>
-          <w:rFonts w:ascii="Times New Roman" w:eastAsia="Times New Roman" w:hAnsi="Times New Roman" w:cs="Times New Roman"/>
-          <w:sz w:val="24"/>
-          <w:szCs w:val="24"/>
-          <w:lang w:eastAsia="en-AU"/>
-        </w:rPr>
-      </w:pPr>
-      <w:r>
-        <w:rPr>
-          <w:rFonts w:ascii="Calibri" w:eastAsia="Times New Roman" w:hAnsi="Calibri" w:cs="Calibri"/>
-          <w:b/>
-          <w:bCs/>
-          <w:color w:val="000000"/>
-          <w:lang w:eastAsia="en-AU"/>
-        </w:rPr>
-        <w:t>What could be improved?</w:t>
-      </w:r>
-    </w:p>
-    <w:p>
-      <w:pPr>
-        <w:spacing w:line="240" w:lineRule="auto"/>
-        <w:rPr>
-          <w:rFonts w:ascii="Times New Roman" w:eastAsia="Times New Roman" w:hAnsi="Times New Roman" w:cs="Times New Roman"/>
-          <w:sz w:val="24"/>
-          <w:szCs w:val="24"/>
-          <w:lang w:eastAsia="en-AU"/>
-        </w:rPr>
-      </w:pPr>
-      <w:r>
-        <w:rPr>
-          <w:rFonts w:ascii="Calibri" w:eastAsia="Times New Roman" w:hAnsi="Calibri" w:cs="Calibri"/>
-          <w:color w:val="000000"/>
-          <w:lang w:eastAsia="en-AU"/>
-        </w:rPr>
-        <w:t xml:space="preserve">Having a more synced live stream project management software so everyone could see and comment on each other progression. But I feel we handled our group </w:t>
-      </w:r>
-      <w:proofErr w:type="gramStart"/>
-      <w:r>
-        <w:rPr>
-          <w:rFonts w:ascii="Calibri" w:eastAsia="Times New Roman" w:hAnsi="Calibri" w:cs="Calibri"/>
-          <w:color w:val="000000"/>
-          <w:lang w:eastAsia="en-AU"/>
-        </w:rPr>
-        <w:t>really well</w:t>
-      </w:r>
-      <w:proofErr w:type="gramEnd"/>
-      <w:r>
-        <w:rPr>
-          <w:rFonts w:ascii="Calibri" w:eastAsia="Times New Roman" w:hAnsi="Calibri" w:cs="Calibri"/>
-          <w:color w:val="000000"/>
-          <w:lang w:eastAsia="en-AU"/>
-        </w:rPr>
-        <w:t>.</w:t>
-      </w:r>
-    </w:p>
-    <w:p>
-      <w:pPr>
-        <w:spacing w:line="240" w:lineRule="auto"/>
-        <w:rPr>
-          <w:rFonts w:ascii="Times New Roman" w:eastAsia="Times New Roman" w:hAnsi="Times New Roman" w:cs="Times New Roman"/>
-          <w:sz w:val="24"/>
-          <w:szCs w:val="24"/>
-          <w:lang w:eastAsia="en-AU"/>
-        </w:rPr>
-      </w:pPr>
-      <w:r>
-        <w:rPr>
-          <w:rFonts w:ascii="Calibri" w:eastAsia="Times New Roman" w:hAnsi="Calibri" w:cs="Calibri"/>
-          <w:b/>
-          <w:bCs/>
-          <w:color w:val="000000"/>
-          <w:lang w:eastAsia="en-AU"/>
-        </w:rPr>
-        <w:t>What was surprising?</w:t>
-      </w:r>
-    </w:p>
-    <w:p>
-      <w:pPr>
-        <w:spacing w:line="240" w:lineRule="auto"/>
-        <w:rPr>
-          <w:rFonts w:ascii="Times New Roman" w:eastAsia="Times New Roman" w:hAnsi="Times New Roman" w:cs="Times New Roman"/>
-          <w:sz w:val="24"/>
-          <w:szCs w:val="24"/>
-          <w:lang w:eastAsia="en-AU"/>
-        </w:rPr>
-      </w:pPr>
-      <w:r>
-        <w:rPr>
-          <w:rFonts w:ascii="Calibri" w:eastAsia="Times New Roman" w:hAnsi="Calibri" w:cs="Calibri"/>
-          <w:color w:val="000000"/>
-          <w:lang w:eastAsia="en-AU"/>
-        </w:rPr>
-        <w:t xml:space="preserve">I was really thinking my group would struggle with communicating and be organized but it really </w:t>
-      </w:r>
-      <w:r>
-        <w:rPr>
-          <w:rFonts w:ascii="Calibri" w:eastAsia="Times New Roman" w:hAnsi="Calibri" w:cs="Calibri"/>
-          <w:color w:val="000000"/>
-          <w:lang w:eastAsia="en-AU"/>
-        </w:rPr>
-        <w:t>turns</w:t>
-      </w:r>
-      <w:r>
-        <w:rPr>
-          <w:rFonts w:ascii="Calibri" w:eastAsia="Times New Roman" w:hAnsi="Calibri" w:cs="Calibri"/>
-          <w:color w:val="000000"/>
-          <w:lang w:eastAsia="en-AU"/>
-        </w:rPr>
-        <w:t xml:space="preserve"> out to be a fun exercise and very easy to link up and have the project come together.</w:t>
-      </w:r>
-    </w:p>
-    <w:p>
-      <w:pPr>
-        <w:spacing w:line="240" w:lineRule="auto"/>
-        <w:rPr>
-          <w:rFonts w:ascii="Times New Roman" w:eastAsia="Times New Roman" w:hAnsi="Times New Roman" w:cs="Times New Roman"/>
-          <w:sz w:val="24"/>
-          <w:szCs w:val="24"/>
-          <w:lang w:eastAsia="en-AU"/>
-        </w:rPr>
-      </w:pPr>
-      <w:r>
-        <w:rPr>
-          <w:rFonts w:ascii="Calibri" w:eastAsia="Times New Roman" w:hAnsi="Calibri" w:cs="Calibri"/>
-          <w:b/>
-          <w:bCs/>
-          <w:color w:val="000000"/>
-          <w:lang w:eastAsia="en-AU"/>
-        </w:rPr>
-        <w:t>What has Ryan learnt about groups?</w:t>
-      </w:r>
-    </w:p>
-    <w:p>
-      <w:pPr>
-        <w:spacing w:line="240" w:lineRule="auto"/>
-        <w:rPr>
-          <w:rFonts w:ascii="Times New Roman" w:eastAsia="Times New Roman" w:hAnsi="Times New Roman" w:cs="Times New Roman"/>
-          <w:sz w:val="24"/>
-          <w:szCs w:val="24"/>
-          <w:lang w:eastAsia="en-AU"/>
-        </w:rPr>
-      </w:pPr>
-      <w:r>
-        <w:rPr>
-          <w:rFonts w:ascii="Calibri" w:eastAsia="Times New Roman" w:hAnsi="Calibri" w:cs="Calibri"/>
-          <w:color w:val="000000"/>
-          <w:lang w:eastAsia="en-AU"/>
-        </w:rPr>
-        <w:t>I have learnt that as long as you communicate with your group and all agree on which task each is member is going to do, it is also a good idea to get feedback from each group member on your work so you all agree on the work quality.</w:t>
-      </w:r>
-    </w:p>
-    <w:p>
-      <w:pPr>
-        <w:spacing w:after="0" w:line="240" w:lineRule="auto"/>
-        <w:rPr>
-          <w:rFonts w:ascii="Times New Roman" w:eastAsia="Times New Roman" w:hAnsi="Times New Roman" w:cs="Times New Roman"/>
-          <w:sz w:val="24"/>
-          <w:szCs w:val="24"/>
-          <w:lang w:eastAsia="en-AU"/>
-        </w:rPr>
-      </w:pPr>
-    </w:p>
-    <w:p>
-      <w:pPr>
-        <w:spacing w:line="240" w:lineRule="auto"/>
-        <w:jc w:val="center"/>
-        <w:rPr>
-          <w:rFonts w:ascii="Times New Roman" w:eastAsia="Times New Roman" w:hAnsi="Times New Roman" w:cs="Times New Roman"/>
-          <w:sz w:val="24"/>
-          <w:szCs w:val="24"/>
-          <w:lang w:eastAsia="en-AU"/>
-        </w:rPr>
-      </w:pPr>
-      <w:r>
-        <w:rPr>
-          <w:rFonts w:ascii="Calibri" w:eastAsia="Times New Roman" w:hAnsi="Calibri" w:cs="Calibri"/>
-          <w:b/>
-          <w:bCs/>
-          <w:color w:val="000000"/>
-          <w:lang w:eastAsia="en-AU"/>
-        </w:rPr>
-        <w:t>Seth’s Feedback</w:t>
-      </w:r>
-    </w:p>
-    <w:p>
-      <w:pPr>
-        <w:spacing w:line="240" w:lineRule="auto"/>
-        <w:rPr>
-          <w:rFonts w:ascii="Times New Roman" w:eastAsia="Times New Roman" w:hAnsi="Times New Roman" w:cs="Times New Roman"/>
-          <w:sz w:val="24"/>
-          <w:szCs w:val="24"/>
-          <w:lang w:eastAsia="en-AU"/>
-        </w:rPr>
-      </w:pPr>
-      <w:r>
-        <w:rPr>
-          <w:rFonts w:ascii="Calibri" w:eastAsia="Times New Roman" w:hAnsi="Calibri" w:cs="Calibri"/>
-          <w:b/>
-          <w:bCs/>
-          <w:color w:val="000000"/>
-          <w:lang w:eastAsia="en-AU"/>
-        </w:rPr>
-        <w:t>What went well?</w:t>
-      </w:r>
-    </w:p>
-    <w:p>
-      <w:pPr>
-        <w:spacing w:line="240" w:lineRule="auto"/>
-        <w:rPr>
-          <w:rFonts w:ascii="Times New Roman" w:eastAsia="Times New Roman" w:hAnsi="Times New Roman" w:cs="Times New Roman"/>
-          <w:sz w:val="24"/>
-          <w:szCs w:val="24"/>
-          <w:lang w:eastAsia="en-AU"/>
-        </w:rPr>
-      </w:pPr>
-      <w:r>
-        <w:rPr>
-          <w:rFonts w:ascii="Calibri" w:eastAsia="Times New Roman" w:hAnsi="Calibri" w:cs="Calibri"/>
-          <w:color w:val="000000"/>
-          <w:lang w:eastAsia="en-AU"/>
-        </w:rPr>
-        <w:t xml:space="preserve">The team worked </w:t>
-      </w:r>
-      <w:proofErr w:type="gramStart"/>
-      <w:r>
-        <w:rPr>
-          <w:rFonts w:ascii="Calibri" w:eastAsia="Times New Roman" w:hAnsi="Calibri" w:cs="Calibri"/>
-          <w:color w:val="000000"/>
-          <w:lang w:eastAsia="en-AU"/>
-        </w:rPr>
-        <w:t>really well</w:t>
-      </w:r>
-      <w:proofErr w:type="gramEnd"/>
-      <w:r>
-        <w:rPr>
-          <w:rFonts w:ascii="Calibri" w:eastAsia="Times New Roman" w:hAnsi="Calibri" w:cs="Calibri"/>
-          <w:color w:val="000000"/>
-          <w:lang w:eastAsia="en-AU"/>
-        </w:rPr>
-        <w:t xml:space="preserve"> together and communicated excellently the whole time. People would constantly offer feedback and help to those that needed it. We also managed to organise ourselves well and allocated different jobs to different people without any hassles.</w:t>
-      </w:r>
-    </w:p>
-    <w:p>
-      <w:pPr>
-        <w:spacing w:line="240" w:lineRule="auto"/>
-        <w:rPr>
-          <w:rFonts w:ascii="Times New Roman" w:eastAsia="Times New Roman" w:hAnsi="Times New Roman" w:cs="Times New Roman"/>
-          <w:sz w:val="24"/>
-          <w:szCs w:val="24"/>
-          <w:lang w:eastAsia="en-AU"/>
-        </w:rPr>
-      </w:pPr>
-      <w:r>
-        <w:rPr>
-          <w:rFonts w:ascii="Calibri" w:eastAsia="Times New Roman" w:hAnsi="Calibri" w:cs="Calibri"/>
-          <w:b/>
-          <w:bCs/>
-          <w:color w:val="000000"/>
-          <w:lang w:eastAsia="en-AU"/>
-        </w:rPr>
-        <w:t>What could be improved?</w:t>
-      </w:r>
-    </w:p>
-    <w:p>
-      <w:pPr>
-        <w:spacing w:line="240" w:lineRule="auto"/>
-        <w:rPr>
-          <w:rFonts w:ascii="Times New Roman" w:eastAsia="Times New Roman" w:hAnsi="Times New Roman" w:cs="Times New Roman"/>
-          <w:sz w:val="24"/>
-          <w:szCs w:val="24"/>
-          <w:lang w:eastAsia="en-AU"/>
-        </w:rPr>
-      </w:pPr>
-      <w:r>
-        <w:rPr>
-          <w:rFonts w:ascii="Calibri" w:eastAsia="Times New Roman" w:hAnsi="Calibri" w:cs="Calibri"/>
-          <w:color w:val="000000"/>
-          <w:lang w:eastAsia="en-AU"/>
-        </w:rPr>
-        <w:t xml:space="preserve">Would help if we started using something like Google Drive earlier in the assignment for documents that are being written in by multiple </w:t>
-      </w:r>
-      <w:r>
-        <w:rPr>
-          <w:rFonts w:ascii="Calibri" w:eastAsia="Times New Roman" w:hAnsi="Calibri" w:cs="Calibri"/>
-          <w:color w:val="000000"/>
-          <w:lang w:eastAsia="en-AU"/>
-        </w:rPr>
-        <w:t>people,</w:t>
-      </w:r>
-      <w:r>
-        <w:rPr>
-          <w:rFonts w:ascii="Calibri" w:eastAsia="Times New Roman" w:hAnsi="Calibri" w:cs="Calibri"/>
-          <w:color w:val="000000"/>
-          <w:lang w:eastAsia="en-AU"/>
-        </w:rPr>
-        <w:t xml:space="preserve"> so we didn’t have problems when uploading word documents into the git repository that another person had edited. </w:t>
-      </w:r>
-      <w:r>
-        <w:rPr>
-          <w:rFonts w:ascii="Calibri" w:eastAsia="Times New Roman" w:hAnsi="Calibri" w:cs="Calibri"/>
-          <w:color w:val="000000"/>
-          <w:lang w:eastAsia="en-AU"/>
-        </w:rPr>
-        <w:t>Also,</w:t>
-      </w:r>
-      <w:r>
-        <w:rPr>
-          <w:rFonts w:ascii="Calibri" w:eastAsia="Times New Roman" w:hAnsi="Calibri" w:cs="Calibri"/>
-          <w:color w:val="000000"/>
-          <w:lang w:eastAsia="en-AU"/>
-        </w:rPr>
-        <w:t xml:space="preserve"> a better way to track the progress people had made on their parts of the assignment would have been helpful.</w:t>
+        <w:t>Would help if we started using something like Google Drive earlier in the assignment for documents that are being written in by multiple people, so we didn’t have problems when uploading word documents into the git repository that another person had edited. Also, a better way to track the progress people had made on their parts of the assignment would have been helpful.</w:t>
       </w:r>
     </w:p>
     <w:p>
@@ -1567,7 +1507,7 @@
     </w:p>
     <w:sectPr>
       <w:pgSz w:w="11906" w:h="16838"/>
-      <w:pgMar w:top="1440" w:right="1440" w:bottom="1440" w:left="1440" w:header="720" w:footer="720" w:gutter="0"/>
+      <w:pgMar w:top="1440" w:right="1080" w:bottom="1440" w:left="1080" w:header="720" w:footer="720" w:gutter="0"/>
       <w:cols w:space="720"/>
       <w:formProt w:val="0"/>
       <w:docGrid w:linePitch="360" w:charSpace="4096"/>

</xml_diff>